<commit_message>
Add requirements and use case for Iiman per request
</commit_message>
<xml_diff>
--- a/Requirements.docx
+++ b/Requirements.docx
@@ -56,9 +56,11 @@
       <w:pPr>
         <w:pStyle w:val="Heading2"/>
       </w:pPr>
+      <w:proofErr w:type="spellStart"/>
       <w:r>
         <w:t>Nisa</w:t>
       </w:r>
+      <w:proofErr w:type="spellEnd"/>
     </w:p>
     <w:p/>
     <w:p>
@@ -74,8 +76,53 @@
       <w:pPr>
         <w:pStyle w:val="Heading2"/>
       </w:pPr>
+      <w:proofErr w:type="spellStart"/>
       <w:r>
         <w:t>Iiman</w:t>
+      </w:r>
+      <w:proofErr w:type="spellEnd"/>
+    </w:p>
+    <w:p>
+      <w:r>
+        <w:t>The software sh</w:t>
+      </w:r>
+      <w:r>
+        <w:t>all</w:t>
+      </w:r>
+      <w:r>
+        <w:t xml:space="preserve"> log and save all new inputs of a new animal and its information </w:t>
+      </w:r>
+      <w:proofErr w:type="spellStart"/>
+      <w:r>
+        <w:t>i.e</w:t>
+      </w:r>
+      <w:proofErr w:type="spellEnd"/>
+      <w:r>
+        <w:t xml:space="preserve"> id and name to the associated shelter </w:t>
+      </w:r>
+    </w:p>
+    <w:p>
+      <w:r>
+        <w:t>The software sh</w:t>
+      </w:r>
+      <w:r>
+        <w:t>all</w:t>
+      </w:r>
+      <w:r>
+        <w:t xml:space="preserve"> log all errors and failures to display information and the associated information </w:t>
+      </w:r>
+      <w:proofErr w:type="spellStart"/>
+      <w:r>
+        <w:t>i.e</w:t>
+      </w:r>
+      <w:proofErr w:type="spellEnd"/>
+      <w:r>
+        <w:t xml:space="preserve"> software prints out the class associated with error </w:t>
+      </w:r>
+    </w:p>
+    <w:p>
+      <w:r>
+        <w:t>The software shall have a quit message displayed on every screen</w:t>
       </w:r>
     </w:p>
     <w:sectPr>
@@ -211,6 +258,7 @@
     <w:lsdException w:name="HTML Sample" w:semiHidden="1" w:unhideWhenUsed="1"/>
     <w:lsdException w:name="HTML Typewriter" w:semiHidden="1" w:unhideWhenUsed="1"/>
     <w:lsdException w:name="HTML Variable" w:semiHidden="1" w:unhideWhenUsed="1"/>
+    <w:lsdException w:name="Normal Table" w:semiHidden="1" w:unhideWhenUsed="1"/>
     <w:lsdException w:name="annotation subject" w:semiHidden="1" w:unhideWhenUsed="1"/>
     <w:lsdException w:name="No List" w:semiHidden="1" w:unhideWhenUsed="1"/>
     <w:lsdException w:name="Outline List 1" w:semiHidden="1" w:unhideWhenUsed="1"/>
@@ -257,8 +305,10 @@
     <w:lsdException w:name="Table Subtle 2" w:semiHidden="1" w:unhideWhenUsed="1"/>
     <w:lsdException w:name="Table Web 1" w:semiHidden="1" w:unhideWhenUsed="1"/>
     <w:lsdException w:name="Table Web 2" w:semiHidden="1" w:unhideWhenUsed="1"/>
+    <w:lsdException w:name="Table Web 3" w:semiHidden="1" w:unhideWhenUsed="1"/>
     <w:lsdException w:name="Balloon Text" w:semiHidden="1" w:unhideWhenUsed="1"/>
     <w:lsdException w:name="Table Grid" w:uiPriority="39"/>
+    <w:lsdException w:name="Table Theme" w:semiHidden="1" w:unhideWhenUsed="1"/>
     <w:lsdException w:name="Placeholder Text" w:semiHidden="1"/>
     <w:lsdException w:name="No Spacing" w:uiPriority="1" w:qFormat="1"/>
     <w:lsdException w:name="Light Shading" w:uiPriority="60"/>

</xml_diff>

<commit_message>
Finish UI, put requirements, use cases in 1 file
</commit_message>
<xml_diff>
--- a/Requirements.docx
+++ b/Requirements.docx
@@ -1,6 +1,6 @@
 
 <file path=word/document.xml><?xml version="1.0" encoding="utf-8"?>
-<w:document xmlns:wpc="http://schemas.microsoft.com/office/word/2010/wordprocessingCanvas" xmlns:cx="http://schemas.microsoft.com/office/drawing/2014/chartex" xmlns:cx1="http://schemas.microsoft.com/office/drawing/2015/9/8/chartex" xmlns:cx2="http://schemas.microsoft.com/office/drawing/2015/10/21/chartex" xmlns:cx3="http://schemas.microsoft.com/office/drawing/2016/5/9/chartex" xmlns:cx4="http://schemas.microsoft.com/office/drawing/2016/5/10/chartex" xmlns:cx5="http://schemas.microsoft.com/office/drawing/2016/5/11/chartex" xmlns:cx6="http://schemas.microsoft.com/office/drawing/2016/5/12/chartex" xmlns:cx7="http://schemas.microsoft.com/office/drawing/2016/5/13/chartex" xmlns:cx8="http://schemas.microsoft.com/office/drawing/2016/5/14/chartex" xmlns:mc="http://schemas.openxmlformats.org/markup-compatibility/2006" xmlns:aink="http://schemas.microsoft.com/office/drawing/2016/ink" xmlns:am3d="http://schemas.microsoft.com/office/drawing/2017/model3d" xmlns:o="urn:schemas-microsoft-com:office:office" xmlns:oel="http://schemas.microsoft.com/office/2019/extlst" xmlns:r="http://schemas.openxmlformats.org/officeDocument/2006/relationships" xmlns:m="http://schemas.openxmlformats.org/officeDocument/2006/math" xmlns:v="urn:schemas-microsoft-com:vml" xmlns:wp14="http://schemas.microsoft.com/office/word/2010/wordprocessingDrawing" xmlns:wp="http://schemas.openxmlformats.org/drawingml/2006/wordprocessingDrawing" xmlns:w10="urn:schemas-microsoft-com:office:word" xmlns:w="http://schemas.openxmlformats.org/wordprocessingml/2006/main" xmlns:w14="http://schemas.microsoft.com/office/word/2010/wordml" xmlns:w15="http://schemas.microsoft.com/office/word/2012/wordml" xmlns:w16cex="http://schemas.microsoft.com/office/word/2018/wordml/cex" xmlns:w16cid="http://schemas.microsoft.com/office/word/2016/wordml/cid" xmlns:w16="http://schemas.microsoft.com/office/word/2018/wordml" xmlns:w16sdtdh="http://schemas.microsoft.com/office/word/2020/wordml/sdtdatahash" xmlns:w16se="http://schemas.microsoft.com/office/word/2015/wordml/symex" xmlns:wpg="http://schemas.microsoft.com/office/word/2010/wordprocessingGroup" xmlns:wpi="http://schemas.microsoft.com/office/word/2010/wordprocessingInk" xmlns:wne="http://schemas.microsoft.com/office/word/2006/wordml" xmlns:wps="http://schemas.microsoft.com/office/word/2010/wordprocessingShape" mc:Ignorable="w14 w15 w16se w16cid w16 w16cex w16sdtdh wp14">
+<w:document xmlns:wpc="http://schemas.microsoft.com/office/word/2010/wordprocessingCanvas" xmlns:cx="http://schemas.microsoft.com/office/drawing/2014/chartex" xmlns:cx1="http://schemas.microsoft.com/office/drawing/2015/9/8/chartex" xmlns:cx2="http://schemas.microsoft.com/office/drawing/2015/10/21/chartex" xmlns:cx3="http://schemas.microsoft.com/office/drawing/2016/5/9/chartex" xmlns:cx4="http://schemas.microsoft.com/office/drawing/2016/5/10/chartex" xmlns:cx5="http://schemas.microsoft.com/office/drawing/2016/5/11/chartex" xmlns:cx6="http://schemas.microsoft.com/office/drawing/2016/5/12/chartex" xmlns:cx7="http://schemas.microsoft.com/office/drawing/2016/5/13/chartex" xmlns:cx8="http://schemas.microsoft.com/office/drawing/2016/5/14/chartex" xmlns:mc="http://schemas.openxmlformats.org/markup-compatibility/2006" xmlns:aink="http://schemas.microsoft.com/office/drawing/2016/ink" xmlns:am3d="http://schemas.microsoft.com/office/drawing/2017/model3d" xmlns:o="urn:schemas-microsoft-com:office:office" xmlns:r="http://schemas.openxmlformats.org/officeDocument/2006/relationships" xmlns:m="http://schemas.openxmlformats.org/officeDocument/2006/math" xmlns:v="urn:schemas-microsoft-com:vml" xmlns:wp14="http://schemas.microsoft.com/office/word/2010/wordprocessingDrawing" xmlns:wp="http://schemas.openxmlformats.org/drawingml/2006/wordprocessingDrawing" xmlns:w10="urn:schemas-microsoft-com:office:word" xmlns:w="http://schemas.openxmlformats.org/wordprocessingml/2006/main" xmlns:w14="http://schemas.microsoft.com/office/word/2010/wordml" xmlns:w15="http://schemas.microsoft.com/office/word/2012/wordml" xmlns:w16cex="http://schemas.microsoft.com/office/word/2018/wordml/cex" xmlns:w16cid="http://schemas.microsoft.com/office/word/2016/wordml/cid" xmlns:w16="http://schemas.microsoft.com/office/word/2018/wordml" xmlns:w16sdtdh="http://schemas.microsoft.com/office/word/2020/wordml/sdtdatahash" xmlns:w16se="http://schemas.microsoft.com/office/word/2015/wordml/symex" xmlns:wpg="http://schemas.microsoft.com/office/word/2010/wordprocessingGroup" xmlns:wpi="http://schemas.microsoft.com/office/word/2010/wordprocessingInk" xmlns:wne="http://schemas.microsoft.com/office/word/2006/wordml" xmlns:wps="http://schemas.microsoft.com/office/word/2010/wordprocessingShape" mc:Ignorable="w14 w15 w16se w16cid w16 w16cex w16sdtdh wp14">
   <w:body>
     <w:p>
       <w:pPr>
@@ -11,29 +11,51 @@
       </w:r>
     </w:p>
     <w:p>
-      <w:r>
-        <w:t xml:space="preserve"> </w:t>
-      </w:r>
-      <w:r>
-        <w:t>- The software shall show an error message if the user is searching for an invalid animal.</w:t>
+      <w:pPr>
+        <w:pStyle w:val="ListParagraph"/>
+        <w:numPr>
+          <w:ilvl w:val="0"/>
+          <w:numId w:val="2"/>
+        </w:numPr>
+      </w:pPr>
+      <w:r>
+        <w:t>The software shall show an error message if the user is searching for an invalid animal.</w:t>
       </w:r>
     </w:p>
     <w:p>
-      <w:r>
-        <w:t xml:space="preserve"> - The software shall export information related to a shelter that the user </w:t>
-      </w:r>
-      <w:proofErr w:type="gramStart"/>
-      <w:r>
-        <w:t>choose</w:t>
-      </w:r>
-      <w:proofErr w:type="gramEnd"/>
-      <w:r>
-        <w:t xml:space="preserve"> to a json file when user enter shelter id and click on “Export JSON” button</w:t>
+      <w:pPr>
+        <w:pStyle w:val="ListParagraph"/>
+        <w:numPr>
+          <w:ilvl w:val="0"/>
+          <w:numId w:val="2"/>
+        </w:numPr>
+      </w:pPr>
+      <w:r>
+        <w:t xml:space="preserve">The software shall export information </w:t>
+      </w:r>
+      <w:r>
+        <w:t xml:space="preserve">of all </w:t>
+      </w:r>
+      <w:r>
+        <w:t>shelter</w:t>
+      </w:r>
+      <w:r>
+        <w:t>s</w:t>
+      </w:r>
+      <w:r>
+        <w:t xml:space="preserve"> to a json file when user click on “Export JSON” button</w:t>
       </w:r>
     </w:p>
     <w:p>
-      <w:r>
-        <w:t xml:space="preserve"> - The software shall </w:t>
+      <w:pPr>
+        <w:pStyle w:val="ListParagraph"/>
+        <w:numPr>
+          <w:ilvl w:val="0"/>
+          <w:numId w:val="2"/>
+        </w:numPr>
+      </w:pPr>
+      <w:r>
+        <w:t xml:space="preserve">The software shall </w:t>
       </w:r>
       <w:r>
         <w:t>allow</w:t>
@@ -51,7 +73,16 @@
         <w:t xml:space="preserve"> after the user </w:t>
       </w:r>
       <w:r>
-        <w:t>go to</w:t>
+        <w:t xml:space="preserve">has </w:t>
+      </w:r>
+      <w:r>
+        <w:t>go</w:t>
+      </w:r>
+      <w:r>
+        <w:t>ne</w:t>
+      </w:r>
+      <w:r>
+        <w:t xml:space="preserve"> to</w:t>
       </w:r>
       <w:r>
         <w:t xml:space="preserve"> a different</w:t>
@@ -67,70 +98,158 @@
       <w:proofErr w:type="spellStart"/>
       <w:r>
         <w:t>Nisa</w:t>
-      </w:r>
-      <w:proofErr w:type="spellEnd"/>
-    </w:p>
-    <w:p/>
-    <w:p>
-      <w:pPr>
-        <w:pStyle w:val="Heading2"/>
-      </w:pPr>
-      <w:r>
-        <w:t>Emma</w:t>
-      </w:r>
-    </w:p>
-    <w:p>
-      <w:r>
-        <w:t>The software must be able to accept xml files as input for putting new shelters and/or animals into the database.</w:t>
-      </w:r>
-    </w:p>
-    <w:p>
-      <w:r>
-        <w:t>The software should be able to recognize when the input of an xml file goes wrong and notify the user of the issue.</w:t>
-      </w:r>
-    </w:p>
-    <w:p>
-      <w:r>
-        <w:t>The software should prompt the user for manual input when an xml file does not include information for a shelter and/or animal that is necessary.</w:t>
-      </w:r>
-    </w:p>
-    <w:p>
-      <w:pPr>
-        <w:pStyle w:val="Heading2"/>
-      </w:pPr>
-      <w:proofErr w:type="spellStart"/>
-      <w:r>
-        <w:t>Iiman</w:t>
       </w:r>
       <w:proofErr w:type="spellEnd"/>
     </w:p>
     <w:p>
-      <w:r>
-        <w:t xml:space="preserve">The software shall log and save all new inputs of a new animal and its information </w:t>
+      <w:pPr>
+        <w:pStyle w:val="ListParagraph"/>
+        <w:numPr>
+          <w:ilvl w:val="0"/>
+          <w:numId w:val="1"/>
+        </w:numPr>
+      </w:pPr>
+      <w:r>
+        <w:t xml:space="preserve">As a functional requirement, there will be button or option features that the user can chose from to </w:t>
       </w:r>
       <w:proofErr w:type="spellStart"/>
       <w:r>
-        <w:t>i.e</w:t>
+        <w:t>preform</w:t>
       </w:r>
       <w:proofErr w:type="spellEnd"/>
       <w:r>
-        <w:t xml:space="preserve"> id and name to the associated shelter </w:t>
+        <w:t xml:space="preserve"> certain actions along with a message printed to the user on further instructions. </w:t>
       </w:r>
     </w:p>
     <w:p>
-      <w:r>
-        <w:t xml:space="preserve">The software shall log all errors and failures to display information and the associated information </w:t>
-      </w:r>
-      <w:proofErr w:type="spellStart"/>
-      <w:r>
-        <w:t>i.e</w:t>
-      </w:r>
-      <w:proofErr w:type="spellEnd"/>
-      <w:r>
-        <w:t xml:space="preserve"> software prints out the class associated with error </w:t>
+      <w:pPr>
+        <w:pStyle w:val="ListParagraph"/>
+        <w:numPr>
+          <w:ilvl w:val="0"/>
+          <w:numId w:val="1"/>
+        </w:numPr>
+      </w:pPr>
+      <w:r>
+        <w:t xml:space="preserve">As a supportability requirement, the system will detect the specific location that an error is occurring from and print an error message requesting the user to review the data given. </w:t>
       </w:r>
     </w:p>
     <w:p>
+      <w:pPr>
+        <w:pStyle w:val="ListParagraph"/>
+        <w:numPr>
+          <w:ilvl w:val="0"/>
+          <w:numId w:val="1"/>
+        </w:numPr>
+      </w:pPr>
+      <w:r>
+        <w:t xml:space="preserve">As a performance/ reliability requirement, the system can track the amount of times that the program ran properly and its reliability rate of preforming accurately. </w:t>
+      </w:r>
+    </w:p>
+    <w:p>
+      <w:pPr>
+        <w:pStyle w:val="Heading2"/>
+      </w:pPr>
+      <w:r>
+        <w:t>Emma</w:t>
+      </w:r>
+    </w:p>
+    <w:p>
+      <w:pPr>
+        <w:pStyle w:val="ListParagraph"/>
+        <w:numPr>
+          <w:ilvl w:val="0"/>
+          <w:numId w:val="4"/>
+        </w:numPr>
+        <w:ind w:left="720"/>
+      </w:pPr>
+      <w:r>
+        <w:t>The software must be able to accept xml files as input for putting new shelters and/or animals into the database.</w:t>
+      </w:r>
+    </w:p>
+    <w:p>
+      <w:pPr>
+        <w:pStyle w:val="ListParagraph"/>
+        <w:numPr>
+          <w:ilvl w:val="0"/>
+          <w:numId w:val="4"/>
+        </w:numPr>
+        <w:ind w:left="720"/>
+      </w:pPr>
+      <w:r>
+        <w:t>The software should be able to recognize when the input of an xml file goes wrong and notify the user of the issue.</w:t>
+      </w:r>
+    </w:p>
+    <w:p>
+      <w:pPr>
+        <w:pStyle w:val="ListParagraph"/>
+        <w:numPr>
+          <w:ilvl w:val="0"/>
+          <w:numId w:val="4"/>
+        </w:numPr>
+        <w:ind w:left="720"/>
+      </w:pPr>
+      <w:r>
+        <w:t>The software should prompt the user for manual input when an xml file does not include information for a shelter and/or animal that is necessary.</w:t>
+      </w:r>
+    </w:p>
+    <w:p>
+      <w:pPr>
+        <w:pStyle w:val="Heading2"/>
+      </w:pPr>
+      <w:proofErr w:type="spellStart"/>
+      <w:r>
+        <w:t>Iiman</w:t>
+      </w:r>
+      <w:proofErr w:type="spellEnd"/>
+    </w:p>
+    <w:p>
+      <w:pPr>
+        <w:pStyle w:val="ListParagraph"/>
+        <w:numPr>
+          <w:ilvl w:val="0"/>
+          <w:numId w:val="5"/>
+        </w:numPr>
+      </w:pPr>
+      <w:r>
+        <w:t xml:space="preserve">The software shall log and save all new inputs of a new animal and its information </w:t>
+      </w:r>
+      <w:proofErr w:type="spellStart"/>
+      <w:r>
+        <w:t>i.e</w:t>
+      </w:r>
+      <w:proofErr w:type="spellEnd"/>
+      <w:r>
+        <w:t xml:space="preserve"> id and name to the associated shelter </w:t>
+      </w:r>
+    </w:p>
+    <w:p>
+      <w:pPr>
+        <w:pStyle w:val="ListParagraph"/>
+        <w:numPr>
+          <w:ilvl w:val="0"/>
+          <w:numId w:val="5"/>
+        </w:numPr>
+      </w:pPr>
+      <w:r>
+        <w:t xml:space="preserve">The software shall log all errors and failures to display information and the associated information </w:t>
+      </w:r>
+      <w:proofErr w:type="spellStart"/>
+      <w:r>
+        <w:t>i.e</w:t>
+      </w:r>
+      <w:proofErr w:type="spellEnd"/>
+      <w:r>
+        <w:t xml:space="preserve"> software prints out the class associated with error </w:t>
+      </w:r>
+    </w:p>
+    <w:p>
+      <w:pPr>
+        <w:pStyle w:val="ListParagraph"/>
+        <w:numPr>
+          <w:ilvl w:val="0"/>
+          <w:numId w:val="5"/>
+        </w:numPr>
+      </w:pPr>
       <w:r>
         <w:t>The software shall have a quit message displayed on every screen</w:t>
       </w:r>
@@ -143,6 +262,589 @@
     </w:sectPr>
   </w:body>
 </w:document>
+</file>
+
+<file path=word/numbering.xml><?xml version="1.0" encoding="utf-8"?>
+<w:numbering xmlns:wpc="http://schemas.microsoft.com/office/word/2010/wordprocessingCanvas" xmlns:cx="http://schemas.microsoft.com/office/drawing/2014/chartex" xmlns:cx1="http://schemas.microsoft.com/office/drawing/2015/9/8/chartex" xmlns:cx2="http://schemas.microsoft.com/office/drawing/2015/10/21/chartex" xmlns:cx3="http://schemas.microsoft.com/office/drawing/2016/5/9/chartex" xmlns:cx4="http://schemas.microsoft.com/office/drawing/2016/5/10/chartex" xmlns:cx5="http://schemas.microsoft.com/office/drawing/2016/5/11/chartex" xmlns:cx6="http://schemas.microsoft.com/office/drawing/2016/5/12/chartex" xmlns:cx7="http://schemas.microsoft.com/office/drawing/2016/5/13/chartex" xmlns:cx8="http://schemas.microsoft.com/office/drawing/2016/5/14/chartex" xmlns:mc="http://schemas.openxmlformats.org/markup-compatibility/2006" xmlns:aink="http://schemas.microsoft.com/office/drawing/2016/ink" xmlns:am3d="http://schemas.microsoft.com/office/drawing/2017/model3d" xmlns:o="urn:schemas-microsoft-com:office:office" xmlns:r="http://schemas.openxmlformats.org/officeDocument/2006/relationships" xmlns:m="http://schemas.openxmlformats.org/officeDocument/2006/math" xmlns:v="urn:schemas-microsoft-com:vml" xmlns:wp14="http://schemas.microsoft.com/office/word/2010/wordprocessingDrawing" xmlns:wp="http://schemas.openxmlformats.org/drawingml/2006/wordprocessingDrawing" xmlns:w10="urn:schemas-microsoft-com:office:word" xmlns:w="http://schemas.openxmlformats.org/wordprocessingml/2006/main" xmlns:w14="http://schemas.microsoft.com/office/word/2010/wordml" xmlns:w15="http://schemas.microsoft.com/office/word/2012/wordml" xmlns:w16cex="http://schemas.microsoft.com/office/word/2018/wordml/cex" xmlns:w16cid="http://schemas.microsoft.com/office/word/2016/wordml/cid" xmlns:w16="http://schemas.microsoft.com/office/word/2018/wordml" xmlns:w16sdtdh="http://schemas.microsoft.com/office/word/2020/wordml/sdtdatahash" xmlns:w16se="http://schemas.microsoft.com/office/word/2015/wordml/symex" xmlns:wpg="http://schemas.microsoft.com/office/word/2010/wordprocessingGroup" xmlns:wpi="http://schemas.microsoft.com/office/word/2010/wordprocessingInk" xmlns:wne="http://schemas.microsoft.com/office/word/2006/wordml" xmlns:wps="http://schemas.microsoft.com/office/word/2010/wordprocessingShape" mc:Ignorable="w14 w15 w16se w16cid w16 w16cex w16sdtdh wp14">
+  <w:abstractNum w:abstractNumId="0" w15:restartNumberingAfterBreak="0">
+    <w:nsid w:val="32E358DA"/>
+    <w:multiLevelType w:val="hybridMultilevel"/>
+    <w:tmpl w:val="9B56BE98"/>
+    <w:lvl w:ilvl="0" w:tplc="6F3E0C5C">
+      <w:numFmt w:val="bullet"/>
+      <w:lvlText w:val="-"/>
+      <w:lvlJc w:val="left"/>
+      <w:pPr>
+        <w:ind w:left="410" w:hanging="360"/>
+      </w:pPr>
+      <w:rPr>
+        <w:rFonts w:ascii="Calibri" w:eastAsiaTheme="minorHAnsi" w:hAnsi="Calibri" w:cs="Calibri" w:hint="default"/>
+      </w:rPr>
+    </w:lvl>
+    <w:lvl w:ilvl="1" w:tplc="04090003" w:tentative="1">
+      <w:start w:val="1"/>
+      <w:numFmt w:val="bullet"/>
+      <w:lvlText w:val="o"/>
+      <w:lvlJc w:val="left"/>
+      <w:pPr>
+        <w:ind w:left="1130" w:hanging="360"/>
+      </w:pPr>
+      <w:rPr>
+        <w:rFonts w:ascii="Courier New" w:hAnsi="Courier New" w:cs="Courier New" w:hint="default"/>
+      </w:rPr>
+    </w:lvl>
+    <w:lvl w:ilvl="2" w:tplc="04090005" w:tentative="1">
+      <w:start w:val="1"/>
+      <w:numFmt w:val="bullet"/>
+      <w:lvlText w:val=""/>
+      <w:lvlJc w:val="left"/>
+      <w:pPr>
+        <w:ind w:left="1850" w:hanging="360"/>
+      </w:pPr>
+      <w:rPr>
+        <w:rFonts w:ascii="Wingdings" w:hAnsi="Wingdings" w:hint="default"/>
+      </w:rPr>
+    </w:lvl>
+    <w:lvl w:ilvl="3" w:tplc="04090001" w:tentative="1">
+      <w:start w:val="1"/>
+      <w:numFmt w:val="bullet"/>
+      <w:lvlText w:val=""/>
+      <w:lvlJc w:val="left"/>
+      <w:pPr>
+        <w:ind w:left="2570" w:hanging="360"/>
+      </w:pPr>
+      <w:rPr>
+        <w:rFonts w:ascii="Symbol" w:hAnsi="Symbol" w:hint="default"/>
+      </w:rPr>
+    </w:lvl>
+    <w:lvl w:ilvl="4" w:tplc="04090003" w:tentative="1">
+      <w:start w:val="1"/>
+      <w:numFmt w:val="bullet"/>
+      <w:lvlText w:val="o"/>
+      <w:lvlJc w:val="left"/>
+      <w:pPr>
+        <w:ind w:left="3290" w:hanging="360"/>
+      </w:pPr>
+      <w:rPr>
+        <w:rFonts w:ascii="Courier New" w:hAnsi="Courier New" w:cs="Courier New" w:hint="default"/>
+      </w:rPr>
+    </w:lvl>
+    <w:lvl w:ilvl="5" w:tplc="04090005" w:tentative="1">
+      <w:start w:val="1"/>
+      <w:numFmt w:val="bullet"/>
+      <w:lvlText w:val=""/>
+      <w:lvlJc w:val="left"/>
+      <w:pPr>
+        <w:ind w:left="4010" w:hanging="360"/>
+      </w:pPr>
+      <w:rPr>
+        <w:rFonts w:ascii="Wingdings" w:hAnsi="Wingdings" w:hint="default"/>
+      </w:rPr>
+    </w:lvl>
+    <w:lvl w:ilvl="6" w:tplc="04090001" w:tentative="1">
+      <w:start w:val="1"/>
+      <w:numFmt w:val="bullet"/>
+      <w:lvlText w:val=""/>
+      <w:lvlJc w:val="left"/>
+      <w:pPr>
+        <w:ind w:left="4730" w:hanging="360"/>
+      </w:pPr>
+      <w:rPr>
+        <w:rFonts w:ascii="Symbol" w:hAnsi="Symbol" w:hint="default"/>
+      </w:rPr>
+    </w:lvl>
+    <w:lvl w:ilvl="7" w:tplc="04090003" w:tentative="1">
+      <w:start w:val="1"/>
+      <w:numFmt w:val="bullet"/>
+      <w:lvlText w:val="o"/>
+      <w:lvlJc w:val="left"/>
+      <w:pPr>
+        <w:ind w:left="5450" w:hanging="360"/>
+      </w:pPr>
+      <w:rPr>
+        <w:rFonts w:ascii="Courier New" w:hAnsi="Courier New" w:cs="Courier New" w:hint="default"/>
+      </w:rPr>
+    </w:lvl>
+    <w:lvl w:ilvl="8" w:tplc="04090005" w:tentative="1">
+      <w:start w:val="1"/>
+      <w:numFmt w:val="bullet"/>
+      <w:lvlText w:val=""/>
+      <w:lvlJc w:val="left"/>
+      <w:pPr>
+        <w:ind w:left="6170" w:hanging="360"/>
+      </w:pPr>
+      <w:rPr>
+        <w:rFonts w:ascii="Wingdings" w:hAnsi="Wingdings" w:hint="default"/>
+      </w:rPr>
+    </w:lvl>
+  </w:abstractNum>
+  <w:abstractNum w:abstractNumId="1" w15:restartNumberingAfterBreak="0">
+    <w:nsid w:val="5550237A"/>
+    <w:multiLevelType w:val="hybridMultilevel"/>
+    <w:tmpl w:val="62C0BECA"/>
+    <w:lvl w:ilvl="0" w:tplc="BF1AC18A">
+      <w:start w:val="6"/>
+      <w:numFmt w:val="bullet"/>
+      <w:lvlText w:val="-"/>
+      <w:lvlJc w:val="left"/>
+      <w:pPr>
+        <w:ind w:left="720" w:hanging="360"/>
+      </w:pPr>
+      <w:rPr>
+        <w:rFonts w:ascii="Calibri" w:eastAsiaTheme="minorHAnsi" w:hAnsi="Calibri" w:cs="Calibri" w:hint="default"/>
+      </w:rPr>
+    </w:lvl>
+    <w:lvl w:ilvl="1" w:tplc="04090003" w:tentative="1">
+      <w:start w:val="1"/>
+      <w:numFmt w:val="bullet"/>
+      <w:lvlText w:val="o"/>
+      <w:lvlJc w:val="left"/>
+      <w:pPr>
+        <w:ind w:left="1440" w:hanging="360"/>
+      </w:pPr>
+      <w:rPr>
+        <w:rFonts w:ascii="Courier New" w:hAnsi="Courier New" w:cs="Courier New" w:hint="default"/>
+      </w:rPr>
+    </w:lvl>
+    <w:lvl w:ilvl="2" w:tplc="04090005" w:tentative="1">
+      <w:start w:val="1"/>
+      <w:numFmt w:val="bullet"/>
+      <w:lvlText w:val=""/>
+      <w:lvlJc w:val="left"/>
+      <w:pPr>
+        <w:ind w:left="2160" w:hanging="360"/>
+      </w:pPr>
+      <w:rPr>
+        <w:rFonts w:ascii="Wingdings" w:hAnsi="Wingdings" w:hint="default"/>
+      </w:rPr>
+    </w:lvl>
+    <w:lvl w:ilvl="3" w:tplc="04090001" w:tentative="1">
+      <w:start w:val="1"/>
+      <w:numFmt w:val="bullet"/>
+      <w:lvlText w:val=""/>
+      <w:lvlJc w:val="left"/>
+      <w:pPr>
+        <w:ind w:left="2880" w:hanging="360"/>
+      </w:pPr>
+      <w:rPr>
+        <w:rFonts w:ascii="Symbol" w:hAnsi="Symbol" w:hint="default"/>
+      </w:rPr>
+    </w:lvl>
+    <w:lvl w:ilvl="4" w:tplc="04090003" w:tentative="1">
+      <w:start w:val="1"/>
+      <w:numFmt w:val="bullet"/>
+      <w:lvlText w:val="o"/>
+      <w:lvlJc w:val="left"/>
+      <w:pPr>
+        <w:ind w:left="3600" w:hanging="360"/>
+      </w:pPr>
+      <w:rPr>
+        <w:rFonts w:ascii="Courier New" w:hAnsi="Courier New" w:cs="Courier New" w:hint="default"/>
+      </w:rPr>
+    </w:lvl>
+    <w:lvl w:ilvl="5" w:tplc="04090005" w:tentative="1">
+      <w:start w:val="1"/>
+      <w:numFmt w:val="bullet"/>
+      <w:lvlText w:val=""/>
+      <w:lvlJc w:val="left"/>
+      <w:pPr>
+        <w:ind w:left="4320" w:hanging="360"/>
+      </w:pPr>
+      <w:rPr>
+        <w:rFonts w:ascii="Wingdings" w:hAnsi="Wingdings" w:hint="default"/>
+      </w:rPr>
+    </w:lvl>
+    <w:lvl w:ilvl="6" w:tplc="04090001" w:tentative="1">
+      <w:start w:val="1"/>
+      <w:numFmt w:val="bullet"/>
+      <w:lvlText w:val=""/>
+      <w:lvlJc w:val="left"/>
+      <w:pPr>
+        <w:ind w:left="5040" w:hanging="360"/>
+      </w:pPr>
+      <w:rPr>
+        <w:rFonts w:ascii="Symbol" w:hAnsi="Symbol" w:hint="default"/>
+      </w:rPr>
+    </w:lvl>
+    <w:lvl w:ilvl="7" w:tplc="04090003" w:tentative="1">
+      <w:start w:val="1"/>
+      <w:numFmt w:val="bullet"/>
+      <w:lvlText w:val="o"/>
+      <w:lvlJc w:val="left"/>
+      <w:pPr>
+        <w:ind w:left="5760" w:hanging="360"/>
+      </w:pPr>
+      <w:rPr>
+        <w:rFonts w:ascii="Courier New" w:hAnsi="Courier New" w:cs="Courier New" w:hint="default"/>
+      </w:rPr>
+    </w:lvl>
+    <w:lvl w:ilvl="8" w:tplc="04090005" w:tentative="1">
+      <w:start w:val="1"/>
+      <w:numFmt w:val="bullet"/>
+      <w:lvlText w:val=""/>
+      <w:lvlJc w:val="left"/>
+      <w:pPr>
+        <w:ind w:left="6480" w:hanging="360"/>
+      </w:pPr>
+      <w:rPr>
+        <w:rFonts w:ascii="Wingdings" w:hAnsi="Wingdings" w:hint="default"/>
+      </w:rPr>
+    </w:lvl>
+  </w:abstractNum>
+  <w:abstractNum w:abstractNumId="2" w15:restartNumberingAfterBreak="0">
+    <w:nsid w:val="58BF6B57"/>
+    <w:multiLevelType w:val="hybridMultilevel"/>
+    <w:tmpl w:val="5F48AE3A"/>
+    <w:lvl w:ilvl="0" w:tplc="BF1AC18A">
+      <w:start w:val="6"/>
+      <w:numFmt w:val="bullet"/>
+      <w:lvlText w:val="-"/>
+      <w:lvlJc w:val="left"/>
+      <w:pPr>
+        <w:ind w:left="720" w:hanging="360"/>
+      </w:pPr>
+      <w:rPr>
+        <w:rFonts w:ascii="Calibri" w:eastAsiaTheme="minorHAnsi" w:hAnsi="Calibri" w:cs="Calibri" w:hint="default"/>
+      </w:rPr>
+    </w:lvl>
+    <w:lvl w:ilvl="1" w:tplc="04090003" w:tentative="1">
+      <w:start w:val="1"/>
+      <w:numFmt w:val="bullet"/>
+      <w:lvlText w:val="o"/>
+      <w:lvlJc w:val="left"/>
+      <w:pPr>
+        <w:ind w:left="1440" w:hanging="360"/>
+      </w:pPr>
+      <w:rPr>
+        <w:rFonts w:ascii="Courier New" w:hAnsi="Courier New" w:cs="Courier New" w:hint="default"/>
+      </w:rPr>
+    </w:lvl>
+    <w:lvl w:ilvl="2" w:tplc="04090005" w:tentative="1">
+      <w:start w:val="1"/>
+      <w:numFmt w:val="bullet"/>
+      <w:lvlText w:val=""/>
+      <w:lvlJc w:val="left"/>
+      <w:pPr>
+        <w:ind w:left="2160" w:hanging="360"/>
+      </w:pPr>
+      <w:rPr>
+        <w:rFonts w:ascii="Wingdings" w:hAnsi="Wingdings" w:hint="default"/>
+      </w:rPr>
+    </w:lvl>
+    <w:lvl w:ilvl="3" w:tplc="04090001" w:tentative="1">
+      <w:start w:val="1"/>
+      <w:numFmt w:val="bullet"/>
+      <w:lvlText w:val=""/>
+      <w:lvlJc w:val="left"/>
+      <w:pPr>
+        <w:ind w:left="2880" w:hanging="360"/>
+      </w:pPr>
+      <w:rPr>
+        <w:rFonts w:ascii="Symbol" w:hAnsi="Symbol" w:hint="default"/>
+      </w:rPr>
+    </w:lvl>
+    <w:lvl w:ilvl="4" w:tplc="04090003" w:tentative="1">
+      <w:start w:val="1"/>
+      <w:numFmt w:val="bullet"/>
+      <w:lvlText w:val="o"/>
+      <w:lvlJc w:val="left"/>
+      <w:pPr>
+        <w:ind w:left="3600" w:hanging="360"/>
+      </w:pPr>
+      <w:rPr>
+        <w:rFonts w:ascii="Courier New" w:hAnsi="Courier New" w:cs="Courier New" w:hint="default"/>
+      </w:rPr>
+    </w:lvl>
+    <w:lvl w:ilvl="5" w:tplc="04090005" w:tentative="1">
+      <w:start w:val="1"/>
+      <w:numFmt w:val="bullet"/>
+      <w:lvlText w:val=""/>
+      <w:lvlJc w:val="left"/>
+      <w:pPr>
+        <w:ind w:left="4320" w:hanging="360"/>
+      </w:pPr>
+      <w:rPr>
+        <w:rFonts w:ascii="Wingdings" w:hAnsi="Wingdings" w:hint="default"/>
+      </w:rPr>
+    </w:lvl>
+    <w:lvl w:ilvl="6" w:tplc="04090001" w:tentative="1">
+      <w:start w:val="1"/>
+      <w:numFmt w:val="bullet"/>
+      <w:lvlText w:val=""/>
+      <w:lvlJc w:val="left"/>
+      <w:pPr>
+        <w:ind w:left="5040" w:hanging="360"/>
+      </w:pPr>
+      <w:rPr>
+        <w:rFonts w:ascii="Symbol" w:hAnsi="Symbol" w:hint="default"/>
+      </w:rPr>
+    </w:lvl>
+    <w:lvl w:ilvl="7" w:tplc="04090003" w:tentative="1">
+      <w:start w:val="1"/>
+      <w:numFmt w:val="bullet"/>
+      <w:lvlText w:val="o"/>
+      <w:lvlJc w:val="left"/>
+      <w:pPr>
+        <w:ind w:left="5760" w:hanging="360"/>
+      </w:pPr>
+      <w:rPr>
+        <w:rFonts w:ascii="Courier New" w:hAnsi="Courier New" w:cs="Courier New" w:hint="default"/>
+      </w:rPr>
+    </w:lvl>
+    <w:lvl w:ilvl="8" w:tplc="04090005" w:tentative="1">
+      <w:start w:val="1"/>
+      <w:numFmt w:val="bullet"/>
+      <w:lvlText w:val=""/>
+      <w:lvlJc w:val="left"/>
+      <w:pPr>
+        <w:ind w:left="6480" w:hanging="360"/>
+      </w:pPr>
+      <w:rPr>
+        <w:rFonts w:ascii="Wingdings" w:hAnsi="Wingdings" w:hint="default"/>
+      </w:rPr>
+    </w:lvl>
+  </w:abstractNum>
+  <w:abstractNum w:abstractNumId="3" w15:restartNumberingAfterBreak="0">
+    <w:nsid w:val="7C2E53FB"/>
+    <w:multiLevelType w:val="hybridMultilevel"/>
+    <w:tmpl w:val="1DB27A4A"/>
+    <w:lvl w:ilvl="0" w:tplc="6F3E0C5C">
+      <w:numFmt w:val="bullet"/>
+      <w:lvlText w:val="-"/>
+      <w:lvlJc w:val="left"/>
+      <w:pPr>
+        <w:ind w:left="410" w:hanging="360"/>
+      </w:pPr>
+      <w:rPr>
+        <w:rFonts w:ascii="Calibri" w:eastAsiaTheme="minorHAnsi" w:hAnsi="Calibri" w:cs="Calibri" w:hint="default"/>
+      </w:rPr>
+    </w:lvl>
+    <w:lvl w:ilvl="1" w:tplc="04090003" w:tentative="1">
+      <w:start w:val="1"/>
+      <w:numFmt w:val="bullet"/>
+      <w:lvlText w:val="o"/>
+      <w:lvlJc w:val="left"/>
+      <w:pPr>
+        <w:ind w:left="1440" w:hanging="360"/>
+      </w:pPr>
+      <w:rPr>
+        <w:rFonts w:ascii="Courier New" w:hAnsi="Courier New" w:cs="Courier New" w:hint="default"/>
+      </w:rPr>
+    </w:lvl>
+    <w:lvl w:ilvl="2" w:tplc="04090005" w:tentative="1">
+      <w:start w:val="1"/>
+      <w:numFmt w:val="bullet"/>
+      <w:lvlText w:val=""/>
+      <w:lvlJc w:val="left"/>
+      <w:pPr>
+        <w:ind w:left="2160" w:hanging="360"/>
+      </w:pPr>
+      <w:rPr>
+        <w:rFonts w:ascii="Wingdings" w:hAnsi="Wingdings" w:hint="default"/>
+      </w:rPr>
+    </w:lvl>
+    <w:lvl w:ilvl="3" w:tplc="04090001" w:tentative="1">
+      <w:start w:val="1"/>
+      <w:numFmt w:val="bullet"/>
+      <w:lvlText w:val=""/>
+      <w:lvlJc w:val="left"/>
+      <w:pPr>
+        <w:ind w:left="2880" w:hanging="360"/>
+      </w:pPr>
+      <w:rPr>
+        <w:rFonts w:ascii="Symbol" w:hAnsi="Symbol" w:hint="default"/>
+      </w:rPr>
+    </w:lvl>
+    <w:lvl w:ilvl="4" w:tplc="04090003" w:tentative="1">
+      <w:start w:val="1"/>
+      <w:numFmt w:val="bullet"/>
+      <w:lvlText w:val="o"/>
+      <w:lvlJc w:val="left"/>
+      <w:pPr>
+        <w:ind w:left="3600" w:hanging="360"/>
+      </w:pPr>
+      <w:rPr>
+        <w:rFonts w:ascii="Courier New" w:hAnsi="Courier New" w:cs="Courier New" w:hint="default"/>
+      </w:rPr>
+    </w:lvl>
+    <w:lvl w:ilvl="5" w:tplc="04090005" w:tentative="1">
+      <w:start w:val="1"/>
+      <w:numFmt w:val="bullet"/>
+      <w:lvlText w:val=""/>
+      <w:lvlJc w:val="left"/>
+      <w:pPr>
+        <w:ind w:left="4320" w:hanging="360"/>
+      </w:pPr>
+      <w:rPr>
+        <w:rFonts w:ascii="Wingdings" w:hAnsi="Wingdings" w:hint="default"/>
+      </w:rPr>
+    </w:lvl>
+    <w:lvl w:ilvl="6" w:tplc="04090001" w:tentative="1">
+      <w:start w:val="1"/>
+      <w:numFmt w:val="bullet"/>
+      <w:lvlText w:val=""/>
+      <w:lvlJc w:val="left"/>
+      <w:pPr>
+        <w:ind w:left="5040" w:hanging="360"/>
+      </w:pPr>
+      <w:rPr>
+        <w:rFonts w:ascii="Symbol" w:hAnsi="Symbol" w:hint="default"/>
+      </w:rPr>
+    </w:lvl>
+    <w:lvl w:ilvl="7" w:tplc="04090003" w:tentative="1">
+      <w:start w:val="1"/>
+      <w:numFmt w:val="bullet"/>
+      <w:lvlText w:val="o"/>
+      <w:lvlJc w:val="left"/>
+      <w:pPr>
+        <w:ind w:left="5760" w:hanging="360"/>
+      </w:pPr>
+      <w:rPr>
+        <w:rFonts w:ascii="Courier New" w:hAnsi="Courier New" w:cs="Courier New" w:hint="default"/>
+      </w:rPr>
+    </w:lvl>
+    <w:lvl w:ilvl="8" w:tplc="04090005" w:tentative="1">
+      <w:start w:val="1"/>
+      <w:numFmt w:val="bullet"/>
+      <w:lvlText w:val=""/>
+      <w:lvlJc w:val="left"/>
+      <w:pPr>
+        <w:ind w:left="6480" w:hanging="360"/>
+      </w:pPr>
+      <w:rPr>
+        <w:rFonts w:ascii="Wingdings" w:hAnsi="Wingdings" w:hint="default"/>
+      </w:rPr>
+    </w:lvl>
+  </w:abstractNum>
+  <w:abstractNum w:abstractNumId="4" w15:restartNumberingAfterBreak="0">
+    <w:nsid w:val="7E555C66"/>
+    <w:multiLevelType w:val="hybridMultilevel"/>
+    <w:tmpl w:val="61068CEC"/>
+    <w:lvl w:ilvl="0" w:tplc="BF1AC18A">
+      <w:start w:val="6"/>
+      <w:numFmt w:val="bullet"/>
+      <w:lvlText w:val="-"/>
+      <w:lvlJc w:val="left"/>
+      <w:pPr>
+        <w:ind w:left="720" w:hanging="360"/>
+      </w:pPr>
+      <w:rPr>
+        <w:rFonts w:ascii="Calibri" w:eastAsiaTheme="minorHAnsi" w:hAnsi="Calibri" w:cs="Calibri" w:hint="default"/>
+      </w:rPr>
+    </w:lvl>
+    <w:lvl w:ilvl="1" w:tplc="04090003" w:tentative="1">
+      <w:start w:val="1"/>
+      <w:numFmt w:val="bullet"/>
+      <w:lvlText w:val="o"/>
+      <w:lvlJc w:val="left"/>
+      <w:pPr>
+        <w:ind w:left="1440" w:hanging="360"/>
+      </w:pPr>
+      <w:rPr>
+        <w:rFonts w:ascii="Courier New" w:hAnsi="Courier New" w:cs="Courier New" w:hint="default"/>
+      </w:rPr>
+    </w:lvl>
+    <w:lvl w:ilvl="2" w:tplc="04090005" w:tentative="1">
+      <w:start w:val="1"/>
+      <w:numFmt w:val="bullet"/>
+      <w:lvlText w:val=""/>
+      <w:lvlJc w:val="left"/>
+      <w:pPr>
+        <w:ind w:left="2160" w:hanging="360"/>
+      </w:pPr>
+      <w:rPr>
+        <w:rFonts w:ascii="Wingdings" w:hAnsi="Wingdings" w:hint="default"/>
+      </w:rPr>
+    </w:lvl>
+    <w:lvl w:ilvl="3" w:tplc="04090001" w:tentative="1">
+      <w:start w:val="1"/>
+      <w:numFmt w:val="bullet"/>
+      <w:lvlText w:val=""/>
+      <w:lvlJc w:val="left"/>
+      <w:pPr>
+        <w:ind w:left="2880" w:hanging="360"/>
+      </w:pPr>
+      <w:rPr>
+        <w:rFonts w:ascii="Symbol" w:hAnsi="Symbol" w:hint="default"/>
+      </w:rPr>
+    </w:lvl>
+    <w:lvl w:ilvl="4" w:tplc="04090003" w:tentative="1">
+      <w:start w:val="1"/>
+      <w:numFmt w:val="bullet"/>
+      <w:lvlText w:val="o"/>
+      <w:lvlJc w:val="left"/>
+      <w:pPr>
+        <w:ind w:left="3600" w:hanging="360"/>
+      </w:pPr>
+      <w:rPr>
+        <w:rFonts w:ascii="Courier New" w:hAnsi="Courier New" w:cs="Courier New" w:hint="default"/>
+      </w:rPr>
+    </w:lvl>
+    <w:lvl w:ilvl="5" w:tplc="04090005" w:tentative="1">
+      <w:start w:val="1"/>
+      <w:numFmt w:val="bullet"/>
+      <w:lvlText w:val=""/>
+      <w:lvlJc w:val="left"/>
+      <w:pPr>
+        <w:ind w:left="4320" w:hanging="360"/>
+      </w:pPr>
+      <w:rPr>
+        <w:rFonts w:ascii="Wingdings" w:hAnsi="Wingdings" w:hint="default"/>
+      </w:rPr>
+    </w:lvl>
+    <w:lvl w:ilvl="6" w:tplc="04090001" w:tentative="1">
+      <w:start w:val="1"/>
+      <w:numFmt w:val="bullet"/>
+      <w:lvlText w:val=""/>
+      <w:lvlJc w:val="left"/>
+      <w:pPr>
+        <w:ind w:left="5040" w:hanging="360"/>
+      </w:pPr>
+      <w:rPr>
+        <w:rFonts w:ascii="Symbol" w:hAnsi="Symbol" w:hint="default"/>
+      </w:rPr>
+    </w:lvl>
+    <w:lvl w:ilvl="7" w:tplc="04090003" w:tentative="1">
+      <w:start w:val="1"/>
+      <w:numFmt w:val="bullet"/>
+      <w:lvlText w:val="o"/>
+      <w:lvlJc w:val="left"/>
+      <w:pPr>
+        <w:ind w:left="5760" w:hanging="360"/>
+      </w:pPr>
+      <w:rPr>
+        <w:rFonts w:ascii="Courier New" w:hAnsi="Courier New" w:cs="Courier New" w:hint="default"/>
+      </w:rPr>
+    </w:lvl>
+    <w:lvl w:ilvl="8" w:tplc="04090005" w:tentative="1">
+      <w:start w:val="1"/>
+      <w:numFmt w:val="bullet"/>
+      <w:lvlText w:val=""/>
+      <w:lvlJc w:val="left"/>
+      <w:pPr>
+        <w:ind w:left="6480" w:hanging="360"/>
+      </w:pPr>
+      <w:rPr>
+        <w:rFonts w:ascii="Wingdings" w:hAnsi="Wingdings" w:hint="default"/>
+      </w:rPr>
+    </w:lvl>
+  </w:abstractNum>
+  <w:num w:numId="1">
+    <w:abstractNumId w:val="4"/>
+  </w:num>
+  <w:num w:numId="2">
+    <w:abstractNumId w:val="1"/>
+  </w:num>
+  <w:num w:numId="3">
+    <w:abstractNumId w:val="0"/>
+  </w:num>
+  <w:num w:numId="4">
+    <w:abstractNumId w:val="3"/>
+  </w:num>
+  <w:num w:numId="5">
+    <w:abstractNumId w:val="2"/>
+  </w:num>
+</w:numbering>
 </file>
 
 <file path=word/styles.xml><?xml version="1.0" encoding="utf-8"?>
@@ -606,6 +1308,17 @@
       <w:szCs w:val="26"/>
     </w:rPr>
   </w:style>
+  <w:style w:type="paragraph" w:styleId="ListParagraph">
+    <w:name w:val="List Paragraph"/>
+    <w:basedOn w:val="Normal"/>
+    <w:uiPriority w:val="34"/>
+    <w:qFormat/>
+    <w:rsid w:val="009E7578"/>
+    <w:pPr>
+      <w:ind w:left="720"/>
+      <w:contextualSpacing/>
+    </w:pPr>
+  </w:style>
 </w:styles>
 </file>
 

</xml_diff>